<commit_message>
#68 Legger til tre nye møtereferat
</commit_message>
<xml_diff>
--- a/Documents/Meetings/mal_møtereferat.docx
+++ b/Documents/Meetings/mal_møtereferat.docx
@@ -25,7 +25,7 @@
           <w:szCs w:val="52"/>
           <w:lang w:val="nb-NO"/>
         </w:rPr>
-        <w:t>-0</w:t>
+        <w:t>-</w:t>
       </w:r>
       <w:r>
         <w:rPr>
@@ -33,7 +33,7 @@
           <w:szCs w:val="52"/>
           <w:lang w:val="nb-NO"/>
         </w:rPr>
-        <w:t>4</w:t>
+        <w:t>10</w:t>
       </w:r>
     </w:p>
     <w:p>
@@ -86,7 +86,7 @@
           <w:szCs w:val="21"/>
           <w:lang w:val="nb-NO"/>
         </w:rPr>
-        <w:t>10</w:t>
+        <w:t>0</w:t>
       </w:r>
       <w:r>
         <w:rPr>
@@ -94,7 +94,7 @@
           <w:szCs w:val="21"/>
           <w:lang w:val="nb-NO"/>
         </w:rPr>
-        <w:t>.</w:t>
+        <w:t>3</w:t>
       </w:r>
       <w:r>
         <w:rPr>
@@ -102,7 +102,7 @@
           <w:szCs w:val="21"/>
           <w:lang w:val="nb-NO"/>
         </w:rPr>
-        <w:t>0</w:t>
+        <w:t>.</w:t>
       </w:r>
       <w:r>
         <w:rPr>
@@ -110,7 +110,15 @@
           <w:szCs w:val="21"/>
           <w:lang w:val="nb-NO"/>
         </w:rPr>
-        <w:t>2</w:t>
+        <w:t>0</w:t>
+      </w:r>
+      <w:r>
+        <w:rPr>
+          <w:sz w:val="21"/>
+          <w:szCs w:val="21"/>
+          <w:lang w:val="nb-NO"/>
+        </w:rPr>
+        <w:t>3</w:t>
       </w:r>
       <w:r>
         <w:rPr>
@@ -197,25 +205,7 @@
           <w:szCs w:val="22"/>
           <w:lang w:val="nb-NO"/>
         </w:rPr>
-        <w:t>Obligatorisk ferdigstilles og leveres som «</w:t>
-      </w:r>
-      <w:proofErr w:type="spellStart"/>
-      <w:r>
-        <w:rPr>
-          <w:sz w:val="22"/>
-          <w:szCs w:val="22"/>
-          <w:lang w:val="nb-NO"/>
-        </w:rPr>
-        <w:t>release</w:t>
-      </w:r>
-      <w:proofErr w:type="spellEnd"/>
-      <w:r>
-        <w:rPr>
-          <w:sz w:val="22"/>
-          <w:szCs w:val="22"/>
-          <w:lang w:val="nb-NO"/>
-        </w:rPr>
-        <w:t xml:space="preserve"> V1.0» på GIT</w:t>
+        <w:t>Teamet samler igjen for å ferdigstille gitte feil før oblig2 innleveres.</w:t>
       </w:r>
     </w:p>
     <w:p>
@@ -237,7 +227,7 @@
           <w:szCs w:val="22"/>
           <w:lang w:val="nb-NO"/>
         </w:rPr>
-        <w:t>Gjennomgår på nytt MVP</w:t>
+        <w:t>Mathias lager enkle tester som viser at diverse brikker gjør det de skal.</w:t>
       </w:r>
     </w:p>
     <w:p>
@@ -253,14 +243,6 @@
           <w:lang w:val="nb-NO"/>
         </w:rPr>
       </w:pPr>
-      <w:r>
-        <w:rPr>
-          <w:sz w:val="22"/>
-          <w:szCs w:val="22"/>
-          <w:lang w:val="nb-NO"/>
-        </w:rPr>
-        <w:t xml:space="preserve">Oppretter GIT prosjektet </w:t>
-      </w:r>
       <w:proofErr w:type="spellStart"/>
       <w:r>
         <w:rPr>
@@ -268,7 +250,7 @@
           <w:szCs w:val="22"/>
           <w:lang w:val="nb-NO"/>
         </w:rPr>
-        <w:t>Oblig</w:t>
+        <w:t>Issuet</w:t>
       </w:r>
       <w:proofErr w:type="spellEnd"/>
       <w:r>
@@ -277,7 +259,7 @@
           <w:szCs w:val="22"/>
           <w:lang w:val="nb-NO"/>
         </w:rPr>
-        <w:t xml:space="preserve"> 2</w:t>
+        <w:t xml:space="preserve"> med å sende objekter mellom host og klient løses</w:t>
       </w:r>
     </w:p>
     <w:p>
@@ -299,18 +281,8 @@
           <w:szCs w:val="22"/>
           <w:lang w:val="nb-NO"/>
         </w:rPr>
-        <w:t xml:space="preserve">Alle får tildelt nye </w:t>
-      </w:r>
-      <w:proofErr w:type="spellStart"/>
-      <w:r>
-        <w:rPr>
-          <w:sz w:val="22"/>
-          <w:szCs w:val="22"/>
-          <w:lang w:val="nb-NO"/>
-        </w:rPr>
-        <w:t>issues</w:t>
-      </w:r>
-      <w:proofErr w:type="spellEnd"/>
+        <w:t>Det lages kortvelgesystem</w:t>
+      </w:r>
     </w:p>
     <w:p>
       <w:pPr>
@@ -331,8 +303,36 @@
           <w:szCs w:val="22"/>
           <w:lang w:val="nb-NO"/>
         </w:rPr>
-        <w:t>Gjennomgang av alle teamets roller</w:t>
-      </w:r>
+        <w:t xml:space="preserve">Det laget </w:t>
+      </w:r>
+      <w:proofErr w:type="spellStart"/>
+      <w:r>
+        <w:rPr>
+          <w:sz w:val="22"/>
+          <w:szCs w:val="22"/>
+          <w:lang w:val="nb-NO"/>
+        </w:rPr>
+        <w:t>toString</w:t>
+      </w:r>
+      <w:proofErr w:type="spellEnd"/>
+      <w:r>
+        <w:rPr>
+          <w:sz w:val="22"/>
+          <w:szCs w:val="22"/>
+          <w:lang w:val="nb-NO"/>
+        </w:rPr>
+        <w:t xml:space="preserve"> for alle kort</w:t>
+      </w:r>
+    </w:p>
+    <w:p>
+      <w:pPr>
+        <w:ind w:left="360"/>
+        <w:rPr>
+          <w:sz w:val="22"/>
+          <w:szCs w:val="22"/>
+          <w:lang w:val="nb-NO"/>
+        </w:rPr>
+      </w:pPr>
     </w:p>
     <w:p>
       <w:pPr>
@@ -406,25 +406,15 @@
           <w:szCs w:val="22"/>
           <w:lang w:val="nb-NO"/>
         </w:rPr>
-        <w:t xml:space="preserve">Alle skal ferdigstille gitte </w:t>
-      </w:r>
-      <w:proofErr w:type="spellStart"/>
-      <w:r>
-        <w:rPr>
-          <w:sz w:val="22"/>
-          <w:szCs w:val="22"/>
-          <w:lang w:val="nb-NO"/>
-        </w:rPr>
-        <w:t>issues</w:t>
-      </w:r>
-      <w:proofErr w:type="spellEnd"/>
-      <w:r>
-        <w:rPr>
-          <w:sz w:val="22"/>
-          <w:szCs w:val="22"/>
-          <w:lang w:val="nb-NO"/>
-        </w:rPr>
-        <w:t xml:space="preserve"> frem til neste uke</w:t>
+        <w:t>Møtes igjen i morgen for siste finish før levering</w:t>
+      </w:r>
+      <w:r>
+        <w:rPr>
+          <w:sz w:val="22"/>
+          <w:szCs w:val="22"/>
+          <w:lang w:val="nb-NO"/>
+        </w:rPr>
+        <w:t xml:space="preserve"> </w:t>
       </w:r>
     </w:p>
     <w:sectPr>

</xml_diff>

<commit_message>
Add meeting notes for this week
</commit_message>
<xml_diff>
--- a/Documents/Meetings/mal_møtereferat.docx
+++ b/Documents/Meetings/mal_møtereferat.docx
@@ -33,7 +33,15 @@
           <w:szCs w:val="52"/>
           <w:lang w:val="nb-NO"/>
         </w:rPr>
-        <w:t>10</w:t>
+        <w:t>1</w:t>
+      </w:r>
+      <w:r>
+        <w:rPr>
+          <w:sz w:val="52"/>
+          <w:szCs w:val="52"/>
+          <w:lang w:val="nb-NO"/>
+        </w:rPr>
+        <w:t>2</w:t>
       </w:r>
     </w:p>
     <w:p>
@@ -86,7 +94,7 @@
           <w:szCs w:val="21"/>
           <w:lang w:val="nb-NO"/>
         </w:rPr>
-        <w:t>0</w:t>
+        <w:t>1</w:t>
       </w:r>
       <w:r>
         <w:rPr>
@@ -94,7 +102,7 @@
           <w:szCs w:val="21"/>
           <w:lang w:val="nb-NO"/>
         </w:rPr>
-        <w:t>3</w:t>
+        <w:t>7</w:t>
       </w:r>
       <w:r>
         <w:rPr>
@@ -176,14 +184,6 @@
           <w:rStyle w:val="Heading2Char"/>
         </w:rPr>
         <w:t>Oppsummering</w:t>
-      </w:r>
-      <w:r>
-        <w:rPr>
-          <w:sz w:val="22"/>
-          <w:szCs w:val="22"/>
-          <w:lang w:val="nb-NO"/>
-        </w:rPr>
-        <w:t>:</w:t>
       </w:r>
     </w:p>
     <w:p>
@@ -205,7 +205,7 @@
           <w:szCs w:val="22"/>
           <w:lang w:val="nb-NO"/>
         </w:rPr>
-        <w:t>Teamet samler igjen for å ferdigstille gitte feil før oblig2 innleveres.</w:t>
+        <w:t>Teamet mottar score for Oblig2 og vi er alle veldig fornøyd</w:t>
       </w:r>
     </w:p>
     <w:p>
@@ -227,7 +227,7 @@
           <w:szCs w:val="22"/>
           <w:lang w:val="nb-NO"/>
         </w:rPr>
-        <w:t>Mathias lager enkle tester som viser at diverse brikker gjør det de skal.</w:t>
+        <w:t>Det snakkes om fokus på GUI</w:t>
       </w:r>
     </w:p>
     <w:p>
@@ -243,23 +243,23 @@
           <w:lang w:val="nb-NO"/>
         </w:rPr>
       </w:pPr>
-      <w:proofErr w:type="spellStart"/>
-      <w:r>
-        <w:rPr>
-          <w:sz w:val="22"/>
-          <w:szCs w:val="22"/>
-          <w:lang w:val="nb-NO"/>
-        </w:rPr>
-        <w:t>Issuet</w:t>
-      </w:r>
-      <w:proofErr w:type="spellEnd"/>
-      <w:r>
-        <w:rPr>
-          <w:sz w:val="22"/>
-          <w:szCs w:val="22"/>
-          <w:lang w:val="nb-NO"/>
-        </w:rPr>
-        <w:t xml:space="preserve"> med å sende objekter mellom host og klient løses</w:t>
+      <w:r>
+        <w:rPr>
+          <w:sz w:val="22"/>
+          <w:szCs w:val="22"/>
+          <w:lang w:val="nb-NO"/>
+        </w:rPr>
+        <w:t xml:space="preserve">Jan Erik røper at han bor på en Alpakka Gård </w:t>
+      </w:r>
+      <w:r>
+        <w:rPr>
+          <w:i/>
+          <w:iCs/>
+          <w:sz w:val="18"/>
+          <w:szCs w:val="18"/>
+          <w:lang w:val="nb-NO"/>
+        </w:rPr>
+        <w:t>(Ikke relevant, men for kult til å utelate fra referat)</w:t>
       </w:r>
     </w:p>
     <w:p>
@@ -281,7 +281,7 @@
           <w:szCs w:val="22"/>
           <w:lang w:val="nb-NO"/>
         </w:rPr>
-        <w:t>Det lages kortvelgesystem</w:t>
+        <w:t>Diskuterer flere tester</w:t>
       </w:r>
     </w:p>
     <w:p>
@@ -297,14 +297,6 @@
           <w:lang w:val="nb-NO"/>
         </w:rPr>
       </w:pPr>
-      <w:r>
-        <w:rPr>
-          <w:sz w:val="22"/>
-          <w:szCs w:val="22"/>
-          <w:lang w:val="nb-NO"/>
-        </w:rPr>
-        <w:t xml:space="preserve">Det laget </w:t>
-      </w:r>
       <w:proofErr w:type="spellStart"/>
       <w:r>
         <w:rPr>
@@ -312,7 +304,7 @@
           <w:szCs w:val="22"/>
           <w:lang w:val="nb-NO"/>
         </w:rPr>
-        <w:t>toString</w:t>
+        <w:t>Dirkuterer</w:t>
       </w:r>
       <w:proofErr w:type="spellEnd"/>
       <w:r>
@@ -321,7 +313,29 @@
           <w:szCs w:val="22"/>
           <w:lang w:val="nb-NO"/>
         </w:rPr>
-        <w:t xml:space="preserve"> for alle kort</w:t>
+        <w:t xml:space="preserve"> manglende tekst i ReadMe.md</w:t>
+      </w:r>
+    </w:p>
+    <w:p>
+      <w:pPr>
+        <w:pStyle w:val="ListParagraph"/>
+        <w:numPr>
+          <w:ilvl w:val="0"/>
+          <w:numId w:val="4"/>
+        </w:numPr>
+        <w:rPr>
+          <w:sz w:val="22"/>
+          <w:szCs w:val="22"/>
+          <w:lang w:val="nb-NO"/>
+        </w:rPr>
+      </w:pPr>
+      <w:r>
+        <w:rPr>
+          <w:sz w:val="22"/>
+          <w:szCs w:val="22"/>
+          <w:lang w:val="nb-NO"/>
+        </w:rPr>
+        <w:t>Avtaler Middag hos Mathias klokken 1800.</w:t>
       </w:r>
     </w:p>
     <w:p>
@@ -406,15 +420,25 @@
           <w:szCs w:val="22"/>
           <w:lang w:val="nb-NO"/>
         </w:rPr>
-        <w:t>Møtes igjen i morgen for siste finish før levering</w:t>
-      </w:r>
-      <w:r>
-        <w:rPr>
-          <w:sz w:val="22"/>
-          <w:szCs w:val="22"/>
-          <w:lang w:val="nb-NO"/>
-        </w:rPr>
-        <w:t xml:space="preserve"> </w:t>
+        <w:t xml:space="preserve">Alle må gjøre valgte </w:t>
+      </w:r>
+      <w:proofErr w:type="spellStart"/>
+      <w:r>
+        <w:rPr>
+          <w:sz w:val="22"/>
+          <w:szCs w:val="22"/>
+          <w:lang w:val="nb-NO"/>
+        </w:rPr>
+        <w:t>issues</w:t>
+      </w:r>
+      <w:proofErr w:type="spellEnd"/>
+      <w:r>
+        <w:rPr>
+          <w:sz w:val="22"/>
+          <w:szCs w:val="22"/>
+          <w:lang w:val="nb-NO"/>
+        </w:rPr>
+        <w:t xml:space="preserve"> til neste sprint som blir tirsdag. </w:t>
       </w:r>
     </w:p>
     <w:sectPr>

</xml_diff>

<commit_message>
Add meeting for 22th April
</commit_message>
<xml_diff>
--- a/Documents/Meetings/mal_møtereferat.docx
+++ b/Documents/Meetings/mal_møtereferat.docx
@@ -33,15 +33,7 @@
           <w:szCs w:val="52"/>
           <w:lang w:val="nb-NO"/>
         </w:rPr>
-        <w:t>1</w:t>
-      </w:r>
-      <w:r>
-        <w:rPr>
-          <w:sz w:val="52"/>
-          <w:szCs w:val="52"/>
-          <w:lang w:val="nb-NO"/>
-        </w:rPr>
-        <w:t>9</w:t>
+        <w:t>20</w:t>
       </w:r>
     </w:p>
     <w:p>
@@ -94,7 +86,15 @@
           <w:szCs w:val="21"/>
           <w:lang w:val="nb-NO"/>
         </w:rPr>
-        <w:t>21</w:t>
+        <w:t>2</w:t>
+      </w:r>
+      <w:r>
+        <w:rPr>
+          <w:sz w:val="21"/>
+          <w:szCs w:val="21"/>
+          <w:lang w:val="nb-NO"/>
+        </w:rPr>
+        <w:t>2</w:t>
       </w:r>
       <w:r>
         <w:rPr>
@@ -197,18 +197,16 @@
           <w:szCs w:val="22"/>
           <w:lang w:val="nb-NO"/>
         </w:rPr>
-        <w:t xml:space="preserve">Gjennomgang av ukens Pull </w:t>
-      </w:r>
-      <w:proofErr w:type="spellStart"/>
-      <w:r>
-        <w:rPr>
-          <w:sz w:val="22"/>
-          <w:szCs w:val="22"/>
-          <w:lang w:val="nb-NO"/>
-        </w:rPr>
-        <w:t>Requests</w:t>
-      </w:r>
-      <w:proofErr w:type="spellEnd"/>
+        <w:t>G</w:t>
+      </w:r>
+      <w:r>
+        <w:rPr>
+          <w:sz w:val="22"/>
+          <w:szCs w:val="22"/>
+          <w:lang w:val="nb-NO"/>
+        </w:rPr>
+        <w:t>ruppen klarer å klarer kollisjonsproblemet.</w:t>
+      </w:r>
     </w:p>
     <w:p>
       <w:pPr>
@@ -229,7 +227,7 @@
           <w:szCs w:val="22"/>
           <w:lang w:val="nb-NO"/>
         </w:rPr>
-        <w:t>Testing av spill</w:t>
+        <w:t>Starter med GUI for valg av kort.</w:t>
       </w:r>
     </w:p>
     <w:p>
@@ -251,76 +249,7 @@
           <w:szCs w:val="22"/>
           <w:lang w:val="nb-NO"/>
         </w:rPr>
-        <w:t>Gruppen er fornøyd med arbeidet som er gjort til nå</w:t>
-      </w:r>
-    </w:p>
-    <w:p>
-      <w:pPr>
-        <w:pStyle w:val="ListParagraph"/>
-        <w:numPr>
-          <w:ilvl w:val="0"/>
-          <w:numId w:val="4"/>
-        </w:numPr>
-        <w:rPr>
-          <w:sz w:val="22"/>
-          <w:szCs w:val="22"/>
-          <w:lang w:val="nb-NO"/>
-        </w:rPr>
-      </w:pPr>
-      <w:r>
-        <w:rPr>
-          <w:sz w:val="22"/>
-          <w:szCs w:val="22"/>
-          <w:lang w:val="nb-NO"/>
-        </w:rPr>
-        <w:t>Lager Flere arbeidspunkter som må jobbes med</w:t>
-      </w:r>
-    </w:p>
-    <w:p>
-      <w:pPr>
-        <w:pStyle w:val="ListParagraph"/>
-        <w:tabs>
-          <w:tab w:val="left" w:pos="4345"/>
-        </w:tabs>
-        <w:rPr>
-          <w:sz w:val="22"/>
-          <w:szCs w:val="22"/>
-          <w:lang w:val="nb-NO"/>
-        </w:rPr>
-      </w:pPr>
-      <w:r>
-        <w:rPr>
-          <w:sz w:val="22"/>
-          <w:szCs w:val="22"/>
-          <w:lang w:val="nb-NO"/>
-        </w:rPr>
-        <w:t>Mathias (Kollisjoner)</w:t>
-      </w:r>
-      <w:r>
-        <w:rPr>
-          <w:sz w:val="22"/>
-          <w:szCs w:val="22"/>
-          <w:lang w:val="nb-NO"/>
-        </w:rPr>
-        <w:tab/>
-      </w:r>
-      <w:r>
-        <w:rPr>
-          <w:sz w:val="22"/>
-          <w:szCs w:val="22"/>
-          <w:lang w:val="nb-NO"/>
-        </w:rPr>
-        <w:br/>
-        <w:t>Erland (Brukerhistorier)</w:t>
-      </w:r>
-      <w:r>
-        <w:rPr>
-          <w:sz w:val="22"/>
-          <w:szCs w:val="22"/>
-          <w:lang w:val="nb-NO"/>
-        </w:rPr>
-        <w:br/>
-        <w:t>Jakob (</w:t>
+        <w:t xml:space="preserve">Planlegger ny lagmiddag. Og </w:t>
       </w:r>
       <w:proofErr w:type="spellStart"/>
       <w:r>
@@ -329,7 +258,7 @@
           <w:szCs w:val="22"/>
           <w:lang w:val="nb-NO"/>
         </w:rPr>
-        <w:t>Oblig</w:t>
+        <w:t>teleskopsaubesøk</w:t>
       </w:r>
       <w:proofErr w:type="spellEnd"/>
       <w:r>
@@ -338,27 +267,26 @@
           <w:szCs w:val="22"/>
           <w:lang w:val="nb-NO"/>
         </w:rPr>
-        <w:t xml:space="preserve"> tekst)</w:t>
-      </w:r>
-      <w:r>
-        <w:rPr>
-          <w:sz w:val="22"/>
-          <w:szCs w:val="22"/>
-          <w:lang w:val="nb-NO"/>
-        </w:rPr>
-        <w:br/>
-        <w:t>Jan Erik + Simen (GUI)</w:t>
-      </w:r>
-    </w:p>
-    <w:p>
-      <w:pPr>
-        <w:ind w:left="360"/>
-        <w:rPr>
-          <w:sz w:val="22"/>
-          <w:szCs w:val="22"/>
-          <w:lang w:val="nb-NO"/>
-        </w:rPr>
-      </w:pPr>
+        <w:t xml:space="preserve"> på </w:t>
+      </w:r>
+      <w:proofErr w:type="spellStart"/>
+      <w:r>
+        <w:rPr>
+          <w:sz w:val="22"/>
+          <w:szCs w:val="22"/>
+          <w:lang w:val="nb-NO"/>
+        </w:rPr>
+        <w:t>Syltøy</w:t>
+      </w:r>
+      <w:proofErr w:type="spellEnd"/>
+      <w:r>
+        <w:rPr>
+          <w:sz w:val="22"/>
+          <w:szCs w:val="22"/>
+          <w:lang w:val="nb-NO"/>
+        </w:rPr>
+        <w:t>.</w:t>
+      </w:r>
     </w:p>
     <w:p>
       <w:pPr>
@@ -414,18 +342,16 @@
           <w:szCs w:val="22"/>
           <w:lang w:val="nb-NO"/>
         </w:rPr>
-        <w:t xml:space="preserve">Designe </w:t>
-      </w:r>
-      <w:proofErr w:type="spellStart"/>
-      <w:r>
-        <w:rPr>
-          <w:sz w:val="22"/>
-          <w:szCs w:val="22"/>
-          <w:lang w:val="nb-NO"/>
-        </w:rPr>
-        <w:t>ui</w:t>
-      </w:r>
-      <w:proofErr w:type="spellEnd"/>
+        <w:t>Lage Kortvelgesystem</w:t>
+      </w:r>
+      <w:r>
+        <w:rPr>
+          <w:sz w:val="22"/>
+          <w:szCs w:val="22"/>
+          <w:lang w:val="nb-NO"/>
+        </w:rPr>
+        <w:t xml:space="preserve"> som er GUI basert</w:t>
+      </w:r>
     </w:p>
     <w:p>
       <w:pPr>
@@ -446,7 +372,7 @@
           <w:szCs w:val="22"/>
           <w:lang w:val="nb-NO"/>
         </w:rPr>
-        <w:t>Lage meny</w:t>
+        <w:t>Fullføre klassediagram</w:t>
       </w:r>
     </w:p>
     <w:p>
@@ -468,7 +394,29 @@
           <w:szCs w:val="22"/>
           <w:lang w:val="nb-NO"/>
         </w:rPr>
-        <w:t>Lage Kortvelgesystem</w:t>
+        <w:t>Fullføre tekst</w:t>
+      </w:r>
+    </w:p>
+    <w:p>
+      <w:pPr>
+        <w:pStyle w:val="ListParagraph"/>
+        <w:numPr>
+          <w:ilvl w:val="0"/>
+          <w:numId w:val="3"/>
+        </w:numPr>
+        <w:rPr>
+          <w:sz w:val="22"/>
+          <w:szCs w:val="22"/>
+          <w:lang w:val="nb-NO"/>
+        </w:rPr>
+      </w:pPr>
+      <w:r>
+        <w:rPr>
+          <w:sz w:val="22"/>
+          <w:szCs w:val="22"/>
+          <w:lang w:val="nb-NO"/>
+        </w:rPr>
+        <w:t>Lage Presentasjon</w:t>
       </w:r>
     </w:p>
     <w:sectPr>

</xml_diff>